<commit_message>
Add files to GitHub branch.
</commit_message>
<xml_diff>
--- a/ETL Project Write-Up (Wine).docx
+++ b/ETL Project Write-Up (Wine).docx
@@ -46,13 +46,19 @@
         <w:t>Question:</w:t>
       </w:r>
       <w:r>
-        <w:t xml:space="preserve"> How do </w:t>
-      </w:r>
-      <w:r>
-        <w:t xml:space="preserve">wines compare based on </w:t>
-      </w:r>
-      <w:r>
-        <w:t>type</w:t>
+        <w:t xml:space="preserve"> </w:t>
+      </w:r>
+      <w:r>
+        <w:t xml:space="preserve">What are the top 5 &amp; bottom 5 </w:t>
+      </w:r>
+      <w:r>
+        <w:t>wine titles (</w:t>
+      </w:r>
+      <w:r>
+        <w:t xml:space="preserve">combination of winery, vintage, </w:t>
+      </w:r>
+      <w:r>
+        <w:t>and designation)?</w:t>
       </w:r>
     </w:p>
     <w:p/>
@@ -537,49 +543,19 @@
         <w:rPr>
           <w:color w:val="000000"/>
         </w:rPr>
-        <w:t xml:space="preserve"> </w:t>
+        <w:t xml:space="preserve"> title</w:t>
       </w:r>
       <w:r>
         <w:rPr>
           <w:color w:val="000000"/>
         </w:rPr>
-        <w:t>title</w:t>
+        <w:t xml:space="preserve"> (Primary Key)</w:t>
       </w:r>
       <w:r>
         <w:rPr>
           <w:color w:val="000000"/>
         </w:rPr>
-        <w:t xml:space="preserve"> (Primary Key)</w:t>
-      </w:r>
-      <w:r>
-        <w:rPr>
-          <w:color w:val="000000"/>
-        </w:rPr>
-        <w:t>,</w:t>
-      </w:r>
-      <w:r>
-        <w:rPr>
-          <w:color w:val="000000"/>
-        </w:rPr>
-        <w:t xml:space="preserve"> </w:t>
-      </w:r>
-      <w:r>
-        <w:rPr>
-          <w:color w:val="000000"/>
-        </w:rPr>
-        <w:t>variety,</w:t>
-      </w:r>
-      <w:r>
-        <w:rPr>
-          <w:color w:val="000000"/>
-        </w:rPr>
-        <w:t xml:space="preserve"> </w:t>
-      </w:r>
-      <w:r>
-        <w:rPr>
-          <w:color w:val="000000"/>
-        </w:rPr>
-        <w:t>winery</w:t>
+        <w:t>, variety, winery</w:t>
       </w:r>
       <w:r>
         <w:rPr>

</xml_diff>

<commit_message>
Change ETL Project Write-Up and add final report.
</commit_message>
<xml_diff>
--- a/ETL Project Write-Up (Wine).docx
+++ b/ETL Project Write-Up (Wine).docx
@@ -240,6 +240,41 @@
         </w:rPr>
       </w:pPr>
       <w:r>
+        <w:t>Add ‘source’ column to indicate which database each row comes from.</w:t>
+      </w:r>
+    </w:p>
+    <w:p>
+      <w:pPr>
+        <w:pStyle w:val="ListParagraph"/>
+        <w:numPr>
+          <w:ilvl w:val="0"/>
+          <w:numId w:val="1"/>
+        </w:numPr>
+        <w:rPr>
+          <w:b/>
+          <w:bCs/>
+        </w:rPr>
+      </w:pPr>
+      <w:r>
+        <w:t>Extract ‘vintage’ (year) from ‘title’ column</w:t>
+      </w:r>
+      <w:r>
+        <w:t xml:space="preserve"> and assign as new column.</w:t>
+      </w:r>
+    </w:p>
+    <w:p>
+      <w:pPr>
+        <w:pStyle w:val="ListParagraph"/>
+        <w:numPr>
+          <w:ilvl w:val="0"/>
+          <w:numId w:val="1"/>
+        </w:numPr>
+        <w:rPr>
+          <w:b/>
+          <w:bCs/>
+        </w:rPr>
+      </w:pPr>
+      <w:r>
         <w:t>Create Pandas dataframes of CSV files.</w:t>
       </w:r>
     </w:p>
@@ -317,7 +352,10 @@
         </w:r>
       </w:hyperlink>
       <w:r>
-        <w:t xml:space="preserve"> dataframe.</w:t>
+        <w:t xml:space="preserve"> dataframe</w:t>
+      </w:r>
+      <w:r>
+        <w:t>.</w:t>
       </w:r>
     </w:p>
     <w:p>
@@ -365,108 +403,34 @@
         </w:rPr>
       </w:pPr>
       <w:r>
-        <w:t>Sasmita: Join the Pandas dataframes.</w:t>
-      </w:r>
-    </w:p>
-    <w:p>
-      <w:pPr>
-        <w:pStyle w:val="ListParagraph"/>
-        <w:numPr>
-          <w:ilvl w:val="0"/>
-          <w:numId w:val="2"/>
-        </w:numPr>
-        <w:rPr>
-          <w:b/>
-          <w:bCs/>
-        </w:rPr>
-      </w:pPr>
-      <w:r>
-        <w:t>Ben: Create equivalent tables in PgAdmin and assign Age as Primary Key.</w:t>
-      </w:r>
-    </w:p>
-    <w:p>
-      <w:pPr>
-        <w:rPr>
-          <w:b/>
-          <w:bCs/>
-        </w:rPr>
-      </w:pPr>
-      <w:r>
-        <w:rPr>
-          <w:b/>
-          <w:bCs/>
-        </w:rPr>
-        <w:t>Load</w:t>
-      </w:r>
-      <w:r>
-        <w:rPr>
-          <w:b/>
-          <w:bCs/>
-        </w:rPr>
-        <w:t xml:space="preserve"> (</w:t>
-      </w:r>
-      <w:r>
-        <w:rPr>
-          <w:b/>
-          <w:bCs/>
-          <w:u w:val="single"/>
-        </w:rPr>
-        <w:t>Sasmita</w:t>
-      </w:r>
-      <w:r>
-        <w:rPr>
-          <w:b/>
-          <w:bCs/>
-        </w:rPr>
-        <w:t>)</w:t>
-      </w:r>
-    </w:p>
-    <w:p>
-      <w:pPr>
-        <w:pStyle w:val="ListParagraph"/>
-        <w:numPr>
-          <w:ilvl w:val="0"/>
-          <w:numId w:val="3"/>
-        </w:numPr>
-        <w:rPr>
-          <w:b/>
-          <w:bCs/>
-        </w:rPr>
-      </w:pPr>
-      <w:r>
-        <w:t>Use Pandas.to_sql to load the joined table to the PostgreSQL database.</w:t>
-      </w:r>
-    </w:p>
-    <w:p>
-      <w:pPr>
-        <w:rPr>
-          <w:b/>
-          <w:bCs/>
-        </w:rPr>
-      </w:pPr>
-    </w:p>
-    <w:p>
-      <w:r>
-        <w:rPr>
-          <w:b/>
-          <w:bCs/>
-          <w:u w:val="single"/>
-        </w:rPr>
-        <w:t>Columns to Keep for Each Table</w:t>
-      </w:r>
-    </w:p>
-    <w:p>
-      <w:pPr>
-        <w:pStyle w:val="HTMLPreformatted"/>
-        <w:numPr>
-          <w:ilvl w:val="0"/>
-          <w:numId w:val="3"/>
-        </w:numPr>
-        <w:rPr>
-          <w:color w:val="000000"/>
-        </w:rPr>
-      </w:pPr>
-      <w:hyperlink r:id="rId11" w:tooltip="winemag-data-130k-v2.csv" w:history="1">
+        <w:t xml:space="preserve">Sasmita: </w:t>
+      </w:r>
+      <w:r>
+        <w:t>Append</w:t>
+      </w:r>
+      <w:r>
+        <w:t xml:space="preserve"> </w:t>
+      </w:r>
+      <w:hyperlink r:id="rId11" w:tooltip="Wines.xlsx" w:history="1">
+        <w:r>
+          <w:rPr>
+            <w:rStyle w:val="Hyperlink"/>
+            <w:rFonts w:ascii="Segoe UI" w:hAnsi="Segoe UI" w:cs="Segoe UI"/>
+            <w:color w:val="0366D6"/>
+            <w:sz w:val="21"/>
+            <w:szCs w:val="21"/>
+            <w:shd w:val="clear" w:color="auto" w:fill="F6F8FA"/>
+          </w:rPr>
+          <w:t>Wines.xlsx</w:t>
+        </w:r>
+      </w:hyperlink>
+      <w:r>
+        <w:t xml:space="preserve"> dataframe</w:t>
+      </w:r>
+      <w:r>
+        <w:t xml:space="preserve"> onto </w:t>
+      </w:r>
+      <w:hyperlink r:id="rId12" w:tooltip="winemag-data-130k-v2.csv" w:history="1">
         <w:r>
           <w:rPr>
             <w:rStyle w:val="Hyperlink"/>
@@ -480,88 +444,149 @@
         </w:r>
       </w:hyperlink>
       <w:r>
+        <w:t xml:space="preserve"> dataframe</w:t>
+      </w:r>
+      <w:r>
+        <w:t xml:space="preserve"> to make </w:t>
+      </w:r>
+      <w:r>
+        <w:t>wine_df_final.</w:t>
+      </w:r>
+    </w:p>
+    <w:p>
+      <w:pPr>
+        <w:pStyle w:val="ListParagraph"/>
+        <w:numPr>
+          <w:ilvl w:val="0"/>
+          <w:numId w:val="2"/>
+        </w:numPr>
+        <w:rPr>
+          <w:b/>
+          <w:bCs/>
+        </w:rPr>
+      </w:pPr>
+      <w:r>
+        <w:t xml:space="preserve">Ben &amp; Sasmita: </w:t>
+      </w:r>
+      <w:r>
+        <w:t>Use ‘groupby’</w:t>
+      </w:r>
+      <w:r>
+        <w:t>, ‘mean’,</w:t>
+      </w:r>
+      <w:r>
+        <w:t xml:space="preserve"> &amp; ‘sort_values’ functions</w:t>
+      </w:r>
+      <w:r>
+        <w:t xml:space="preserve"> to </w:t>
+      </w:r>
+      <w:r>
+        <w:t>group val</w:t>
+      </w:r>
+      <w:r>
+        <w:t>ues by title, calculate the mean</w:t>
+      </w:r>
+      <w:r>
+        <w:t xml:space="preserve"> of points &amp; price </w:t>
+      </w:r>
+      <w:r>
+        <w:t xml:space="preserve">for each title, and then sort the values in descending order to determine the top 5 &amp; bottom 5 </w:t>
+      </w:r>
+      <w:r>
+        <w:t xml:space="preserve">titles </w:t>
+      </w:r>
+      <w:r>
+        <w:t>by points</w:t>
+      </w:r>
+      <w:r>
+        <w:t>.</w:t>
+      </w:r>
+    </w:p>
+    <w:p>
+      <w:pPr>
+        <w:pStyle w:val="ListParagraph"/>
+        <w:numPr>
+          <w:ilvl w:val="0"/>
+          <w:numId w:val="2"/>
+        </w:numPr>
+        <w:rPr>
+          <w:b/>
+          <w:bCs/>
+        </w:rPr>
+      </w:pPr>
+      <w:r>
+        <w:t>Ben: Create equivalent tables in PgAdmin and assign Age as Primary Key.</w:t>
+      </w:r>
+    </w:p>
+    <w:p>
+      <w:pPr>
+        <w:rPr>
+          <w:b/>
+          <w:bCs/>
+        </w:rPr>
+      </w:pPr>
+      <w:r>
+        <w:rPr>
+          <w:b/>
+          <w:bCs/>
+        </w:rPr>
+        <w:t>Load</w:t>
+      </w:r>
+      <w:r>
+        <w:rPr>
+          <w:b/>
+          <w:bCs/>
+        </w:rPr>
         <w:t xml:space="preserve"> (</w:t>
       </w:r>
       <w:r>
-        <w:t xml:space="preserve">id, </w:t>
-      </w:r>
-      <w:r>
-        <w:rPr>
-          <w:color w:val="000000"/>
-        </w:rPr>
-        <w:t>country,</w:t>
-      </w:r>
-      <w:r>
-        <w:rPr>
-          <w:color w:val="000000"/>
-        </w:rPr>
-        <w:t xml:space="preserve"> </w:t>
-      </w:r>
-      <w:r>
-        <w:rPr>
-          <w:color w:val="000000"/>
-        </w:rPr>
-        <w:t>description,</w:t>
-      </w:r>
-      <w:r>
-        <w:rPr>
-          <w:color w:val="000000"/>
-        </w:rPr>
-        <w:t xml:space="preserve"> </w:t>
-      </w:r>
-      <w:r>
-        <w:rPr>
-          <w:color w:val="000000"/>
-        </w:rPr>
-        <w:t>designation,</w:t>
-      </w:r>
-      <w:r>
-        <w:rPr>
-          <w:color w:val="000000"/>
-        </w:rPr>
-        <w:t xml:space="preserve"> </w:t>
-      </w:r>
-      <w:r>
-        <w:rPr>
-          <w:color w:val="000000"/>
-        </w:rPr>
-        <w:t>points,</w:t>
-      </w:r>
-      <w:r>
-        <w:rPr>
-          <w:color w:val="000000"/>
-        </w:rPr>
-        <w:t xml:space="preserve"> </w:t>
-      </w:r>
-      <w:r>
-        <w:rPr>
-          <w:color w:val="000000"/>
-        </w:rPr>
-        <w:t>price,</w:t>
-      </w:r>
-      <w:r>
-        <w:rPr>
-          <w:color w:val="000000"/>
-        </w:rPr>
-        <w:t xml:space="preserve"> title</w:t>
-      </w:r>
-      <w:r>
-        <w:rPr>
-          <w:color w:val="000000"/>
-        </w:rPr>
-        <w:t xml:space="preserve"> (Primary Key)</w:t>
-      </w:r>
-      <w:r>
-        <w:rPr>
-          <w:color w:val="000000"/>
-        </w:rPr>
-        <w:t>, variety, winery</w:t>
-      </w:r>
-      <w:r>
-        <w:rPr>
-          <w:color w:val="000000"/>
+        <w:rPr>
+          <w:b/>
+          <w:bCs/>
+          <w:u w:val="single"/>
+        </w:rPr>
+        <w:t>Sasmita</w:t>
+      </w:r>
+      <w:r>
+        <w:rPr>
+          <w:b/>
+          <w:bCs/>
         </w:rPr>
         <w:t>)</w:t>
+      </w:r>
+    </w:p>
+    <w:p>
+      <w:pPr>
+        <w:pStyle w:val="ListParagraph"/>
+        <w:numPr>
+          <w:ilvl w:val="0"/>
+          <w:numId w:val="3"/>
+        </w:numPr>
+        <w:rPr>
+          <w:b/>
+          <w:bCs/>
+        </w:rPr>
+      </w:pPr>
+      <w:r>
+        <w:t>Use Pandas.to_sql to load the joined table to the PostgreSQL database.</w:t>
+      </w:r>
+    </w:p>
+    <w:p>
+      <w:pPr>
+        <w:rPr>
+          <w:b/>
+          <w:bCs/>
+        </w:rPr>
+      </w:pPr>
+    </w:p>
+    <w:p>
+      <w:r>
+        <w:rPr>
+          <w:b/>
+          <w:bCs/>
+          <w:u w:val="single"/>
+        </w:rPr>
+        <w:t>Columns to Keep for Each Table</w:t>
       </w:r>
     </w:p>
     <w:p>
@@ -575,7 +600,116 @@
           <w:color w:val="000000"/>
         </w:rPr>
       </w:pPr>
-      <w:hyperlink r:id="rId12" w:tooltip="Wines.xlsx" w:history="1">
+      <w:hyperlink r:id="rId13" w:tooltip="winemag-data-130k-v2.csv" w:history="1">
+        <w:r>
+          <w:rPr>
+            <w:rStyle w:val="Hyperlink"/>
+            <w:rFonts w:ascii="Segoe UI" w:hAnsi="Segoe UI" w:cs="Segoe UI"/>
+            <w:color w:val="0366D6"/>
+            <w:sz w:val="21"/>
+            <w:szCs w:val="21"/>
+            <w:shd w:val="clear" w:color="auto" w:fill="F6F8FA"/>
+          </w:rPr>
+          <w:t>winemag-data-130k-v2.csv</w:t>
+        </w:r>
+      </w:hyperlink>
+      <w:r>
+        <w:t xml:space="preserve"> (</w:t>
+      </w:r>
+      <w:r>
+        <w:t>id</w:t>
+      </w:r>
+      <w:r>
+        <w:t xml:space="preserve"> (Primary Key)</w:t>
+      </w:r>
+      <w:r>
+        <w:t xml:space="preserve">, </w:t>
+      </w:r>
+      <w:r>
+        <w:rPr>
+          <w:color w:val="000000"/>
+        </w:rPr>
+        <w:t>country,</w:t>
+      </w:r>
+      <w:r>
+        <w:rPr>
+          <w:color w:val="000000"/>
+        </w:rPr>
+        <w:t xml:space="preserve"> </w:t>
+      </w:r>
+      <w:r>
+        <w:rPr>
+          <w:color w:val="000000"/>
+        </w:rPr>
+        <w:t>designation,</w:t>
+      </w:r>
+      <w:r>
+        <w:rPr>
+          <w:color w:val="000000"/>
+        </w:rPr>
+        <w:t xml:space="preserve"> </w:t>
+      </w:r>
+      <w:r>
+        <w:rPr>
+          <w:color w:val="000000"/>
+        </w:rPr>
+        <w:t>points,</w:t>
+      </w:r>
+      <w:r>
+        <w:rPr>
+          <w:color w:val="000000"/>
+        </w:rPr>
+        <w:t xml:space="preserve"> </w:t>
+      </w:r>
+      <w:r>
+        <w:rPr>
+          <w:color w:val="000000"/>
+        </w:rPr>
+        <w:t>price,</w:t>
+      </w:r>
+      <w:r>
+        <w:rPr>
+          <w:color w:val="000000"/>
+        </w:rPr>
+        <w:t xml:space="preserve"> title</w:t>
+      </w:r>
+      <w:r>
+        <w:rPr>
+          <w:color w:val="000000"/>
+        </w:rPr>
+        <w:t xml:space="preserve">, </w:t>
+      </w:r>
+      <w:r>
+        <w:rPr>
+          <w:color w:val="000000"/>
+        </w:rPr>
+        <w:t>variety, winery</w:t>
+      </w:r>
+      <w:r>
+        <w:rPr>
+          <w:color w:val="000000"/>
+        </w:rPr>
+        <w:t>, source, vintage</w:t>
+      </w:r>
+      <w:r>
+        <w:rPr>
+          <w:color w:val="000000"/>
+        </w:rPr>
+        <w:t>)</w:t>
+      </w:r>
+    </w:p>
+    <w:p>
+      <w:pPr>
+        <w:pStyle w:val="HTMLPreformatted"/>
+        <w:numPr>
+          <w:ilvl w:val="0"/>
+          <w:numId w:val="3"/>
+        </w:numPr>
+        <w:rPr>
+          <w:color w:val="000000"/>
+        </w:rPr>
+      </w:pPr>
+      <w:hyperlink r:id="rId14" w:tooltip="Wines.xlsx" w:history="1">
         <w:r>
           <w:rPr>
             <w:rStyle w:val="Hyperlink"/>
@@ -589,26 +723,68 @@
         </w:r>
       </w:hyperlink>
       <w:r>
-        <w:t xml:space="preserve"> (</w:t>
-      </w:r>
-      <w:r>
-        <w:t xml:space="preserve">Vintage (Year), </w:t>
-      </w:r>
-      <w:r>
-        <w:t xml:space="preserve">country, designation, </w:t>
-      </w:r>
-      <w:r>
-        <w:t>points, price</w:t>
-      </w:r>
-      <w:r>
-        <w:t xml:space="preserve">, title (Primary Key), </w:t>
-      </w:r>
-      <w:r>
-        <w:t xml:space="preserve">source, </w:t>
-      </w:r>
-      <w:r>
-        <w:t>winery</w:t>
-      </w:r>
+        <w:t xml:space="preserve"> </w:t>
+      </w:r>
+      <w:r>
+        <w:t xml:space="preserve">(id (Primary Key), </w:t>
+      </w:r>
+      <w:r>
+        <w:rPr>
+          <w:color w:val="000000"/>
+        </w:rPr>
+        <w:t>country,</w:t>
+      </w:r>
+      <w:r>
+        <w:rPr>
+          <w:color w:val="000000"/>
+        </w:rPr>
+        <w:t xml:space="preserve"> </w:t>
+      </w:r>
+      <w:r>
+        <w:rPr>
+          <w:color w:val="000000"/>
+        </w:rPr>
+        <w:t>designation,</w:t>
+      </w:r>
+      <w:r>
+        <w:rPr>
+          <w:color w:val="000000"/>
+        </w:rPr>
+        <w:t xml:space="preserve"> </w:t>
+      </w:r>
+      <w:r>
+        <w:rPr>
+          <w:color w:val="000000"/>
+        </w:rPr>
+        <w:t>points,</w:t>
+      </w:r>
+      <w:r>
+        <w:rPr>
+          <w:color w:val="000000"/>
+        </w:rPr>
+        <w:t xml:space="preserve"> </w:t>
+      </w:r>
+      <w:r>
+        <w:rPr>
+          <w:color w:val="000000"/>
+        </w:rPr>
+        <w:t>price,</w:t>
+      </w:r>
+      <w:r>
+        <w:rPr>
+          <w:color w:val="000000"/>
+        </w:rPr>
+        <w:t xml:space="preserve"> title, variety, winery, source, vintage)</w:t>
+      </w:r>
+    </w:p>
+    <w:p>
+      <w:pPr>
+        <w:pStyle w:val="HTMLPreformatted"/>
+        <w:ind w:left="1440"/>
+        <w:rPr>
+          <w:color w:val="000000"/>
+        </w:rPr>
+      </w:pPr>
     </w:p>
     <w:p>
       <w:pPr>
@@ -704,14 +880,6 @@
         </w:rPr>
         <w:t>If title has two sources, then change the source to avg.</w:t>
       </w:r>
-    </w:p>
-    <w:p>
-      <w:pPr>
-        <w:rPr>
-          <w:b/>
-          <w:bCs/>
-        </w:rPr>
-      </w:pPr>
     </w:p>
     <w:sectPr>
       <w:pgSz w:w="12240" w:h="15840"/>
@@ -1657,7 +1825,6 @@
     <w:basedOn w:val="Normal"/>
     <w:link w:val="HTMLPreformattedChar"/>
     <w:uiPriority w:val="99"/>
-    <w:semiHidden/>
     <w:unhideWhenUsed/>
     <w:rsid w:val="0021544B"/>
     <w:pPr>
@@ -1692,7 +1859,6 @@
     <w:basedOn w:val="DefaultParagraphFont"/>
     <w:link w:val="HTMLPreformatted"/>
     <w:uiPriority w:val="99"/>
-    <w:semiHidden/>
     <w:rsid w:val="0021544B"/>
     <w:rPr>
       <w:rFonts w:ascii="Courier New" w:eastAsia="Times New Roman" w:hAnsi="Courier New" w:cs="Courier New"/>

</xml_diff>